<commit_message>
minor fixes in documentation
</commit_message>
<xml_diff>
--- a/Doc/Incubator (manual).docx
+++ b/Doc/Incubator (manual).docx
@@ -157,7 +157,13 @@
         <w:ind w:left="720"/>
       </w:pPr>
       <w:r>
-        <w:t xml:space="preserve">Three configurable 110V TRIAC outputs, which are </w:t>
+        <w:t>Three configurable 1</w:t>
+      </w:r>
+      <w:r>
+        <w:t>2</w:t>
+      </w:r>
+      <w:r>
+        <w:t xml:space="preserve">0V TRIAC outputs, which are </w:t>
       </w:r>
       <w:proofErr w:type="spellStart"/>
       <w:r>
@@ -192,7 +198,6 @@
         <w:t>to larger automation system.</w:t>
       </w:r>
     </w:p>
-    <w:p/>
     <w:p/>
     <w:p>
       <w:pPr>
@@ -210,7 +215,7 @@
       </w:tblPr>
       <w:tblGrid>
         <w:gridCol w:w="2911"/>
-        <w:gridCol w:w="2763"/>
+        <w:gridCol w:w="3409"/>
       </w:tblGrid>
       <w:tr>
         <w:trPr>
@@ -344,7 +349,13 @@
               <w:t xml:space="preserve"> </w:t>
             </w:r>
             <w:r>
-              <w:t>110V 60Hz</w:t>
+              <w:t>1</w:t>
+            </w:r>
+            <w:r>
+              <w:t>2</w:t>
+            </w:r>
+            <w:r>
+              <w:t>0V 60Hz</w:t>
             </w:r>
           </w:p>
         </w:tc>
@@ -570,7 +581,42 @@
               <w:t xml:space="preserve">± 2 </w:t>
             </w:r>
             <w:r>
-              <w:t>°C</w:t>
+              <w:t>%</w:t>
+            </w:r>
+          </w:p>
+        </w:tc>
+      </w:tr>
+      <w:tr>
+        <w:trPr>
+          <w:cnfStyle w:val="000000100000"/>
+        </w:trPr>
+        <w:tc>
+          <w:tcPr>
+            <w:cnfStyle w:val="001000000000"/>
+            <w:tcW w:w="0" w:type="auto"/>
+          </w:tcPr>
+          <w:p>
+            <w:r>
+              <w:t>PCB size</w:t>
+            </w:r>
+          </w:p>
+        </w:tc>
+        <w:tc>
+          <w:tcPr>
+            <w:tcW w:w="0" w:type="auto"/>
+          </w:tcPr>
+          <w:p>
+            <w:pPr>
+              <w:cnfStyle w:val="000000100000"/>
+            </w:pPr>
+            <w:r>
+              <w:t>40 mm x 56.5 mm (</w:t>
+            </w:r>
+            <w:r>
+              <w:t>1.57 x 2.22</w:t>
+            </w:r>
+            <w:r>
+              <w:t xml:space="preserve"> inch)</w:t>
             </w:r>
           </w:p>
         </w:tc>
@@ -875,7 +921,7 @@
             <v:path o:extrusionok="f" gradientshapeok="t" o:connecttype="rect"/>
             <o:lock v:ext="edit" aspectratio="t"/>
           </v:shapetype>
-          <v:shape id="_x0000_i1028" type="#_x0000_t75" style="width:467.25pt;height:369pt">
+          <v:shape id="_x0000_i1032" type="#_x0000_t75" style="width:467.25pt;height:369pt">
             <v:imagedata r:id="rId6" o:title="PCB"/>
           </v:shape>
         </w:pict>
@@ -1118,7 +1164,13 @@
         </w:numPr>
       </w:pPr>
       <w:r>
-        <w:t>Turn on the incubator controller. Make sure that greed LED is blinking.</w:t>
+        <w:t>Turn on the incubator controller. Make sure that gree</w:t>
+      </w:r>
+      <w:r>
+        <w:t>n</w:t>
+      </w:r>
+      <w:r>
+        <w:t xml:space="preserve"> LED is blinking.</w:t>
       </w:r>
     </w:p>
     <w:p>
@@ -1752,7 +1804,7 @@
     <w:p>
       <w:r>
         <w:pict>
-          <v:shape id="_x0000_i1029" type="#_x0000_t75" style="width:264pt;height:469.5pt;mso-position-horizontal:absolute;mso-position-vertical:absolute">
+          <v:shape id="_x0000_i1028" type="#_x0000_t75" style="width:264pt;height:469.5pt;mso-position-horizontal:absolute;mso-position-vertical:absolute">
             <v:imagedata r:id="rId12" o:title="Screenshot_Page4_Temperature"/>
           </v:shape>
         </w:pict>
@@ -2057,6 +2109,9 @@
         <w:t>:</w:t>
       </w:r>
       <w:r>
+        <w:rPr>
+          <w:noProof/>
+        </w:rPr>
         <w:drawing>
           <wp:inline distT="0" distB="0" distL="0" distR="0">
             <wp:extent cx="4572000" cy="3571875"/>
@@ -2102,7 +2157,7 @@
     <w:p>
       <w:r>
         <w:pict>
-          <v:shape id="_x0000_i1030" type="#_x0000_t75" style="width:264pt;height:469.5pt;mso-position-horizontal:absolute;mso-position-vertical:absolute">
+          <v:shape id="_x0000_i1029" type="#_x0000_t75" style="width:264pt;height:469.5pt;mso-position-horizontal:absolute;mso-position-vertical:absolute">
             <v:imagedata r:id="rId15" o:title="Screenshot_Page5_Humidity"/>
           </v:shape>
         </w:pict>
@@ -2203,8 +2258,8 @@
     <w:p>
       <w:r>
         <w:pict>
-          <v:shape id="_x0000_i1031" type="#_x0000_t75" style="width:298.5pt;height:102pt">
-            <v:imagedata r:id="rId17" o:title="220px-Triac.svg"/>
+          <v:shape id="_x0000_i1030" type="#_x0000_t75" style="width:298.5pt;height:102pt">
+            <v:imagedata r:id="rId17" o:title="220px-Triac"/>
           </v:shape>
         </w:pict>
       </w:r>
@@ -2263,7 +2318,7 @@
       </w:pPr>
       <w:r>
         <w:pict>
-          <v:shape id="_x0000_i1032" type="#_x0000_t75" style="width:264pt;height:469.5pt;mso-position-vertical:absolute">
+          <v:shape id="_x0000_i1031" type="#_x0000_t75" style="width:264pt;height:469.5pt;mso-position-vertical:absolute">
             <v:imagedata r:id="rId18" o:title="Screenshot_Page7_Protection"/>
           </v:shape>
         </w:pict>
@@ -4847,7 +4902,7 @@
                 <c:formatCode>General</c:formatCode>
                 <c:ptCount val="262"/>
                 <c:pt idx="0">
-                  <c:v>18.610000000000003</c:v>
+                  <c:v>18.610000000000024</c:v>
                 </c:pt>
                 <c:pt idx="1">
                   <c:v>18.62</c:v>
@@ -4865,7 +4920,7 @@
                   <c:v>19.39</c:v>
                 </c:pt>
                 <c:pt idx="6">
-                  <c:v>19.579999999999995</c:v>
+                  <c:v>19.579999999999988</c:v>
                 </c:pt>
                 <c:pt idx="7">
                   <c:v>19.760000000000002</c:v>
@@ -4892,10 +4947,10 @@
                   <c:v>20.84</c:v>
                 </c:pt>
                 <c:pt idx="15">
-                  <c:v>20.979999999999997</c:v>
+                  <c:v>20.979999999999986</c:v>
                 </c:pt>
                 <c:pt idx="16">
-                  <c:v>21.130000000000003</c:v>
+                  <c:v>21.130000000000024</c:v>
                 </c:pt>
                 <c:pt idx="17">
                   <c:v>21.29</c:v>
@@ -4916,13 +4971,13 @@
                   <c:v>22.01</c:v>
                 </c:pt>
                 <c:pt idx="23">
-                  <c:v>22.150000000000002</c:v>
+                  <c:v>22.150000000000023</c:v>
                 </c:pt>
                 <c:pt idx="24">
                   <c:v>22.29</c:v>
                 </c:pt>
                 <c:pt idx="25">
-                  <c:v>22.419999999999998</c:v>
+                  <c:v>22.419999999999987</c:v>
                 </c:pt>
                 <c:pt idx="26">
                   <c:v>22.58</c:v>
@@ -4937,13 +4992,13 @@
                   <c:v>22.99</c:v>
                 </c:pt>
                 <c:pt idx="30">
-                  <c:v>23.150000000000002</c:v>
+                  <c:v>23.150000000000023</c:v>
                 </c:pt>
                 <c:pt idx="31">
-                  <c:v>23.279999999999998</c:v>
+                  <c:v>23.279999999999987</c:v>
                 </c:pt>
                 <c:pt idx="32">
-                  <c:v>23.419999999999998</c:v>
+                  <c:v>23.419999999999987</c:v>
                 </c:pt>
                 <c:pt idx="33">
                   <c:v>23.54</c:v>
@@ -4952,7 +5007,7 @@
                   <c:v>23.67</c:v>
                 </c:pt>
                 <c:pt idx="35">
-                  <c:v>23.810000000000002</c:v>
+                  <c:v>23.810000000000024</c:v>
                 </c:pt>
                 <c:pt idx="36">
                   <c:v>23.95</c:v>
@@ -4967,7 +5022,7 @@
                   <c:v>24.32</c:v>
                 </c:pt>
                 <c:pt idx="40">
-                  <c:v>24.459999999999997</c:v>
+                  <c:v>24.459999999999987</c:v>
                 </c:pt>
                 <c:pt idx="41">
                   <c:v>24.58</c:v>
@@ -4991,7 +5046,7 @@
                   <c:v>25.35</c:v>
                 </c:pt>
                 <c:pt idx="48">
-                  <c:v>25.479999999999997</c:v>
+                  <c:v>25.479999999999986</c:v>
                 </c:pt>
                 <c:pt idx="49">
                   <c:v>25.58</c:v>
@@ -5012,13 +5067,13 @@
                   <c:v>26.16</c:v>
                 </c:pt>
                 <c:pt idx="55">
-                  <c:v>26.259999999999998</c:v>
+                  <c:v>26.259999999999987</c:v>
                 </c:pt>
                 <c:pt idx="56">
                   <c:v>26.37</c:v>
                 </c:pt>
                 <c:pt idx="57">
-                  <c:v>26.479999999999997</c:v>
+                  <c:v>26.479999999999986</c:v>
                 </c:pt>
                 <c:pt idx="58">
                   <c:v>26.6</c:v>
@@ -5030,7 +5085,7 @@
                   <c:v>26.84</c:v>
                 </c:pt>
                 <c:pt idx="61">
-                  <c:v>26.939999999999998</c:v>
+                  <c:v>26.939999999999987</c:v>
                 </c:pt>
                 <c:pt idx="62">
                   <c:v>27.06</c:v>
@@ -5045,7 +5100,7 @@
                   <c:v>27.38</c:v>
                 </c:pt>
                 <c:pt idx="66">
-                  <c:v>27.479999999999997</c:v>
+                  <c:v>27.479999999999986</c:v>
                 </c:pt>
                 <c:pt idx="67">
                   <c:v>27.6</c:v>
@@ -5078,13 +5133,13 @@
                   <c:v>28.5</c:v>
                 </c:pt>
                 <c:pt idx="77">
-                  <c:v>28.610000000000003</c:v>
+                  <c:v>28.610000000000024</c:v>
                 </c:pt>
                 <c:pt idx="78">
                   <c:v>28.71</c:v>
                 </c:pt>
                 <c:pt idx="79">
-                  <c:v>28.810000000000002</c:v>
+                  <c:v>28.810000000000024</c:v>
                 </c:pt>
                 <c:pt idx="80">
                   <c:v>28.89</c:v>
@@ -5105,19 +5160,19 @@
                   <c:v>29.39</c:v>
                 </c:pt>
                 <c:pt idx="86">
-                  <c:v>29.459999999999997</c:v>
+                  <c:v>29.459999999999987</c:v>
                 </c:pt>
                 <c:pt idx="87">
                   <c:v>29.56</c:v>
                 </c:pt>
                 <c:pt idx="88">
-                  <c:v>29.630000000000003</c:v>
+                  <c:v>29.630000000000024</c:v>
                 </c:pt>
                 <c:pt idx="89">
                   <c:v>29.72</c:v>
                 </c:pt>
                 <c:pt idx="90">
-                  <c:v>29.810000000000002</c:v>
+                  <c:v>29.810000000000024</c:v>
                 </c:pt>
                 <c:pt idx="91">
                   <c:v>29.89</c:v>
@@ -5141,16 +5196,16 @@
                   <c:v>30.3</c:v>
                 </c:pt>
                 <c:pt idx="98">
-                  <c:v>30.330000000000002</c:v>
+                  <c:v>30.330000000000005</c:v>
                 </c:pt>
                 <c:pt idx="99">
                   <c:v>30.4</c:v>
                 </c:pt>
                 <c:pt idx="100">
-                  <c:v>30.439999999999998</c:v>
+                  <c:v>30.439999999999987</c:v>
                 </c:pt>
                 <c:pt idx="101">
-                  <c:v>30.459999999999997</c:v>
+                  <c:v>30.459999999999987</c:v>
                 </c:pt>
                 <c:pt idx="102">
                   <c:v>30.49</c:v>
@@ -5192,16 +5247,16 @@
                   <c:v>30.53</c:v>
                 </c:pt>
                 <c:pt idx="115">
-                  <c:v>30.479999999999997</c:v>
+                  <c:v>30.479999999999986</c:v>
                 </c:pt>
                 <c:pt idx="116">
-                  <c:v>30.459999999999997</c:v>
+                  <c:v>30.459999999999987</c:v>
                 </c:pt>
                 <c:pt idx="117">
-                  <c:v>30.459999999999997</c:v>
+                  <c:v>30.459999999999987</c:v>
                 </c:pt>
                 <c:pt idx="118">
-                  <c:v>30.439999999999998</c:v>
+                  <c:v>30.439999999999987</c:v>
                 </c:pt>
                 <c:pt idx="119">
                   <c:v>30.41</c:v>
@@ -5216,10 +5271,10 @@
                   <c:v>30.37</c:v>
                 </c:pt>
                 <c:pt idx="123">
-                  <c:v>30.310000000000002</c:v>
+                  <c:v>30.310000000000024</c:v>
                 </c:pt>
                 <c:pt idx="124">
-                  <c:v>30.310000000000002</c:v>
+                  <c:v>30.310000000000024</c:v>
                 </c:pt>
                 <c:pt idx="125">
                   <c:v>30.29</c:v>
@@ -5246,16 +5301,16 @@
                   <c:v>30.18</c:v>
                 </c:pt>
                 <c:pt idx="133">
-                  <c:v>30.150000000000002</c:v>
+                  <c:v>30.150000000000023</c:v>
                 </c:pt>
                 <c:pt idx="134">
                   <c:v>30.14</c:v>
                 </c:pt>
                 <c:pt idx="135">
-                  <c:v>30.110000000000003</c:v>
+                  <c:v>30.110000000000024</c:v>
                 </c:pt>
                 <c:pt idx="136">
-                  <c:v>30.110000000000003</c:v>
+                  <c:v>30.110000000000024</c:v>
                 </c:pt>
                 <c:pt idx="137">
                   <c:v>30.1</c:v>
@@ -5345,25 +5400,25 @@
                   <c:v>29.99</c:v>
                 </c:pt>
                 <c:pt idx="166">
-                  <c:v>29.979999999999997</c:v>
+                  <c:v>29.979999999999986</c:v>
                 </c:pt>
                 <c:pt idx="167">
                   <c:v>29.97</c:v>
                 </c:pt>
                 <c:pt idx="168">
-                  <c:v>29.959999999999997</c:v>
+                  <c:v>29.959999999999987</c:v>
                 </c:pt>
                 <c:pt idx="169">
-                  <c:v>29.959999999999997</c:v>
+                  <c:v>29.959999999999987</c:v>
                 </c:pt>
                 <c:pt idx="170">
                   <c:v>29.97</c:v>
                 </c:pt>
                 <c:pt idx="171">
-                  <c:v>29.959999999999997</c:v>
+                  <c:v>29.959999999999987</c:v>
                 </c:pt>
                 <c:pt idx="172">
-                  <c:v>29.959999999999997</c:v>
+                  <c:v>29.959999999999987</c:v>
                 </c:pt>
                 <c:pt idx="173">
                   <c:v>29.95</c:v>
@@ -5372,22 +5427,22 @@
                   <c:v>29.97</c:v>
                 </c:pt>
                 <c:pt idx="175">
-                  <c:v>29.959999999999997</c:v>
+                  <c:v>29.959999999999987</c:v>
                 </c:pt>
                 <c:pt idx="176">
                   <c:v>29.97</c:v>
                 </c:pt>
                 <c:pt idx="177">
-                  <c:v>29.959999999999997</c:v>
+                  <c:v>29.959999999999987</c:v>
                 </c:pt>
                 <c:pt idx="178">
-                  <c:v>29.959999999999997</c:v>
+                  <c:v>29.959999999999987</c:v>
                 </c:pt>
                 <c:pt idx="179">
                   <c:v>29.97</c:v>
                 </c:pt>
                 <c:pt idx="180">
-                  <c:v>29.979999999999997</c:v>
+                  <c:v>29.979999999999986</c:v>
                 </c:pt>
                 <c:pt idx="181">
                   <c:v>29.99</c:v>
@@ -5396,7 +5451,7 @@
                   <c:v>29.97</c:v>
                 </c:pt>
                 <c:pt idx="183">
-                  <c:v>29.979999999999997</c:v>
+                  <c:v>29.979999999999986</c:v>
                 </c:pt>
                 <c:pt idx="184">
                   <c:v>29.99</c:v>
@@ -5405,7 +5460,7 @@
                   <c:v>30</c:v>
                 </c:pt>
                 <c:pt idx="186">
-                  <c:v>29.979999999999997</c:v>
+                  <c:v>29.979999999999986</c:v>
                 </c:pt>
                 <c:pt idx="187">
                   <c:v>30</c:v>
@@ -5546,7 +5601,7 @@
                   <c:v>30</c:v>
                 </c:pt>
                 <c:pt idx="233">
-                  <c:v>29.979999999999997</c:v>
+                  <c:v>29.979999999999986</c:v>
                 </c:pt>
                 <c:pt idx="234">
                   <c:v>29.99</c:v>
@@ -5564,7 +5619,7 @@
                   <c:v>29.99</c:v>
                 </c:pt>
                 <c:pt idx="239">
-                  <c:v>29.979999999999997</c:v>
+                  <c:v>29.979999999999986</c:v>
                 </c:pt>
                 <c:pt idx="240">
                   <c:v>29.99</c:v>
@@ -5615,7 +5670,7 @@
                   <c:v>30</c:v>
                 </c:pt>
                 <c:pt idx="256">
-                  <c:v>29.979999999999997</c:v>
+                  <c:v>29.979999999999986</c:v>
                 </c:pt>
                 <c:pt idx="257">
                   <c:v>30.02</c:v>
@@ -5652,7 +5707,7 @@
                 <c:formatCode>General</c:formatCode>
                 <c:ptCount val="296"/>
                 <c:pt idx="0">
-                  <c:v>18.630000000000003</c:v>
+                  <c:v>18.630000000000024</c:v>
                 </c:pt>
                 <c:pt idx="1">
                   <c:v>18.75</c:v>
@@ -5691,7 +5746,7 @@
                   <c:v>20.170000000000005</c:v>
                 </c:pt>
                 <c:pt idx="13">
-                  <c:v>20.279999999999998</c:v>
+                  <c:v>20.279999999999987</c:v>
                 </c:pt>
                 <c:pt idx="14">
                   <c:v>20.41</c:v>
@@ -5703,7 +5758,7 @@
                   <c:v>20.66</c:v>
                 </c:pt>
                 <c:pt idx="17">
-                  <c:v>20.779999999999998</c:v>
+                  <c:v>20.779999999999987</c:v>
                 </c:pt>
                 <c:pt idx="18">
                   <c:v>20.88</c:v>
@@ -5712,7 +5767,7 @@
                   <c:v>21.01</c:v>
                 </c:pt>
                 <c:pt idx="20">
-                  <c:v>21.130000000000003</c:v>
+                  <c:v>21.130000000000024</c:v>
                 </c:pt>
                 <c:pt idx="21">
                   <c:v>21.24</c:v>
@@ -5748,7 +5803,7 @@
                   <c:v>22.39</c:v>
                 </c:pt>
                 <c:pt idx="32">
-                  <c:v>22.479999999999997</c:v>
+                  <c:v>22.479999999999986</c:v>
                 </c:pt>
                 <c:pt idx="33">
                   <c:v>22.59</c:v>
@@ -5772,7 +5827,7 @@
                   <c:v>23.19</c:v>
                 </c:pt>
                 <c:pt idx="40">
-                  <c:v>23.310000000000002</c:v>
+                  <c:v>23.310000000000024</c:v>
                 </c:pt>
                 <c:pt idx="41">
                   <c:v>23.41</c:v>
@@ -5781,7 +5836,7 @@
                   <c:v>23.51</c:v>
                 </c:pt>
                 <c:pt idx="43">
-                  <c:v>23.610000000000003</c:v>
+                  <c:v>23.610000000000024</c:v>
                 </c:pt>
                 <c:pt idx="44">
                   <c:v>23.69</c:v>
@@ -5793,7 +5848,7 @@
                   <c:v>23.9</c:v>
                 </c:pt>
                 <c:pt idx="47">
-                  <c:v>23.979999999999997</c:v>
+                  <c:v>23.979999999999986</c:v>
                 </c:pt>
                 <c:pt idx="48">
                   <c:v>24.09</c:v>
@@ -5808,19 +5863,19 @@
                   <c:v>24.37</c:v>
                 </c:pt>
                 <c:pt idx="52">
-                  <c:v>24.459999999999997</c:v>
+                  <c:v>24.459999999999987</c:v>
                 </c:pt>
                 <c:pt idx="53">
                   <c:v>24.55</c:v>
                 </c:pt>
                 <c:pt idx="54">
-                  <c:v>24.650000000000002</c:v>
+                  <c:v>24.650000000000023</c:v>
                 </c:pt>
                 <c:pt idx="55">
                   <c:v>24.72</c:v>
                 </c:pt>
                 <c:pt idx="56">
-                  <c:v>24.810000000000002</c:v>
+                  <c:v>24.810000000000024</c:v>
                 </c:pt>
                 <c:pt idx="57">
                   <c:v>24.9</c:v>
@@ -5835,13 +5890,13 @@
                   <c:v>25.16</c:v>
                 </c:pt>
                 <c:pt idx="61">
-                  <c:v>25.259999999999998</c:v>
+                  <c:v>25.259999999999987</c:v>
                 </c:pt>
                 <c:pt idx="62">
                   <c:v>25.34</c:v>
                 </c:pt>
                 <c:pt idx="63">
-                  <c:v>25.419999999999998</c:v>
+                  <c:v>25.419999999999987</c:v>
                 </c:pt>
                 <c:pt idx="64">
                   <c:v>25.52</c:v>
@@ -5853,7 +5908,7 @@
                   <c:v>25.68</c:v>
                 </c:pt>
                 <c:pt idx="67">
-                  <c:v>25.759999999999998</c:v>
+                  <c:v>25.759999999999987</c:v>
                 </c:pt>
                 <c:pt idx="68">
                   <c:v>25.84</c:v>
@@ -5874,7 +5929,7 @@
                   <c:v>26.25</c:v>
                 </c:pt>
                 <c:pt idx="74">
-                  <c:v>26.330000000000002</c:v>
+                  <c:v>26.330000000000005</c:v>
                 </c:pt>
                 <c:pt idx="75">
                   <c:v>26.41</c:v>
@@ -5886,7 +5941,7 @@
                   <c:v>26.57</c:v>
                 </c:pt>
                 <c:pt idx="78">
-                  <c:v>26.630000000000003</c:v>
+                  <c:v>26.630000000000024</c:v>
                 </c:pt>
                 <c:pt idx="79">
                   <c:v>26.71</c:v>
@@ -5898,7 +5953,7 @@
                   <c:v>26.85</c:v>
                 </c:pt>
                 <c:pt idx="82">
-                  <c:v>26.919999999999998</c:v>
+                  <c:v>26.919999999999987</c:v>
                 </c:pt>
                 <c:pt idx="83">
                   <c:v>27</c:v>
@@ -5907,7 +5962,7 @@
                   <c:v>27.07</c:v>
                 </c:pt>
                 <c:pt idx="85">
-                  <c:v>27.150000000000002</c:v>
+                  <c:v>27.150000000000023</c:v>
                 </c:pt>
                 <c:pt idx="86">
                   <c:v>27.21</c:v>
@@ -5928,7 +5983,7 @@
                   <c:v>27.55</c:v>
                 </c:pt>
                 <c:pt idx="92">
-                  <c:v>27.610000000000003</c:v>
+                  <c:v>27.610000000000024</c:v>
                 </c:pt>
                 <c:pt idx="93">
                   <c:v>27.68</c:v>
@@ -5937,7 +5992,7 @@
                   <c:v>27.74</c:v>
                 </c:pt>
                 <c:pt idx="95">
-                  <c:v>27.810000000000002</c:v>
+                  <c:v>27.810000000000024</c:v>
                 </c:pt>
                 <c:pt idx="96">
                   <c:v>27.88</c:v>
@@ -5955,7 +6010,7 @@
                   <c:v>28.08</c:v>
                 </c:pt>
                 <c:pt idx="101">
-                  <c:v>28.150000000000002</c:v>
+                  <c:v>28.150000000000023</c:v>
                 </c:pt>
                 <c:pt idx="102">
                   <c:v>28.2</c:v>
@@ -5964,7 +6019,7 @@
                   <c:v>28.24</c:v>
                 </c:pt>
                 <c:pt idx="104">
-                  <c:v>28.310000000000002</c:v>
+                  <c:v>28.310000000000024</c:v>
                 </c:pt>
                 <c:pt idx="105">
                   <c:v>28.35</c:v>
@@ -5973,10 +6028,10 @@
                   <c:v>28.4</c:v>
                 </c:pt>
                 <c:pt idx="107">
-                  <c:v>28.439999999999998</c:v>
+                  <c:v>28.439999999999987</c:v>
                 </c:pt>
                 <c:pt idx="108">
-                  <c:v>28.479999999999997</c:v>
+                  <c:v>28.479999999999986</c:v>
                 </c:pt>
                 <c:pt idx="109">
                   <c:v>28.52</c:v>
@@ -5988,7 +6043,7 @@
                   <c:v>28.6</c:v>
                 </c:pt>
                 <c:pt idx="112">
-                  <c:v>28.650000000000002</c:v>
+                  <c:v>28.650000000000023</c:v>
                 </c:pt>
                 <c:pt idx="113">
                   <c:v>28.68</c:v>
@@ -6006,7 +6061,7 @@
                   <c:v>28.8</c:v>
                 </c:pt>
                 <c:pt idx="118">
-                  <c:v>28.830000000000002</c:v>
+                  <c:v>28.830000000000005</c:v>
                 </c:pt>
                 <c:pt idx="119">
                   <c:v>28.86</c:v>
@@ -6015,16 +6070,16 @@
                   <c:v>28.91</c:v>
                 </c:pt>
                 <c:pt idx="121">
-                  <c:v>28.939999999999998</c:v>
+                  <c:v>28.939999999999987</c:v>
                 </c:pt>
                 <c:pt idx="122">
-                  <c:v>28.939999999999998</c:v>
+                  <c:v>28.939999999999987</c:v>
                 </c:pt>
                 <c:pt idx="123">
                   <c:v>28.97</c:v>
                 </c:pt>
                 <c:pt idx="124">
-                  <c:v>28.979999999999997</c:v>
+                  <c:v>28.979999999999986</c:v>
                 </c:pt>
                 <c:pt idx="125">
                   <c:v>29.04</c:v>
@@ -6042,10 +6097,10 @@
                   <c:v>29.12</c:v>
                 </c:pt>
                 <c:pt idx="130">
-                  <c:v>29.130000000000003</c:v>
+                  <c:v>29.130000000000024</c:v>
                 </c:pt>
                 <c:pt idx="131">
-                  <c:v>29.150000000000002</c:v>
+                  <c:v>29.150000000000023</c:v>
                 </c:pt>
                 <c:pt idx="132">
                   <c:v>29.18</c:v>
@@ -6069,13 +6124,13 @@
                   <c:v>29.27</c:v>
                 </c:pt>
                 <c:pt idx="139">
-                  <c:v>29.279999999999998</c:v>
+                  <c:v>29.279999999999987</c:v>
                 </c:pt>
                 <c:pt idx="140">
                   <c:v>29.29</c:v>
                 </c:pt>
                 <c:pt idx="141">
-                  <c:v>29.310000000000002</c:v>
+                  <c:v>29.310000000000024</c:v>
                 </c:pt>
                 <c:pt idx="142">
                   <c:v>29.34</c:v>
@@ -6096,22 +6151,22 @@
                   <c:v>29.4</c:v>
                 </c:pt>
                 <c:pt idx="148">
-                  <c:v>29.419999999999998</c:v>
+                  <c:v>29.419999999999987</c:v>
                 </c:pt>
                 <c:pt idx="149">
-                  <c:v>29.419999999999998</c:v>
+                  <c:v>29.419999999999987</c:v>
                 </c:pt>
                 <c:pt idx="150">
                   <c:v>29.45</c:v>
                 </c:pt>
                 <c:pt idx="151">
-                  <c:v>29.439999999999998</c:v>
+                  <c:v>29.439999999999987</c:v>
                 </c:pt>
                 <c:pt idx="152">
-                  <c:v>29.479999999999997</c:v>
+                  <c:v>29.479999999999986</c:v>
                 </c:pt>
                 <c:pt idx="153">
-                  <c:v>29.479999999999997</c:v>
+                  <c:v>29.479999999999986</c:v>
                 </c:pt>
                 <c:pt idx="154">
                   <c:v>29.49</c:v>
@@ -6144,10 +6199,10 @@
                   <c:v>29.6</c:v>
                 </c:pt>
                 <c:pt idx="164">
-                  <c:v>29.610000000000003</c:v>
+                  <c:v>29.610000000000024</c:v>
                 </c:pt>
                 <c:pt idx="165">
-                  <c:v>29.650000000000002</c:v>
+                  <c:v>29.650000000000023</c:v>
                 </c:pt>
                 <c:pt idx="166">
                   <c:v>29.67</c:v>
@@ -6228,25 +6283,25 @@
                   <c:v>29.77</c:v>
                 </c:pt>
                 <c:pt idx="192">
-                  <c:v>29.779999999999998</c:v>
+                  <c:v>29.779999999999987</c:v>
                 </c:pt>
                 <c:pt idx="193">
-                  <c:v>29.779999999999998</c:v>
+                  <c:v>29.779999999999987</c:v>
                 </c:pt>
                 <c:pt idx="194">
-                  <c:v>29.779999999999998</c:v>
+                  <c:v>29.779999999999987</c:v>
                 </c:pt>
                 <c:pt idx="195">
                   <c:v>29.79</c:v>
                 </c:pt>
                 <c:pt idx="196">
-                  <c:v>29.779999999999998</c:v>
+                  <c:v>29.779999999999987</c:v>
                 </c:pt>
                 <c:pt idx="197">
-                  <c:v>29.779999999999998</c:v>
+                  <c:v>29.779999999999987</c:v>
                 </c:pt>
                 <c:pt idx="198">
-                  <c:v>29.779999999999998</c:v>
+                  <c:v>29.779999999999987</c:v>
                 </c:pt>
                 <c:pt idx="199">
                   <c:v>29.8</c:v>
@@ -6255,7 +6310,7 @@
                   <c:v>29.79</c:v>
                 </c:pt>
                 <c:pt idx="201">
-                  <c:v>29.810000000000002</c:v>
+                  <c:v>29.810000000000024</c:v>
                 </c:pt>
                 <c:pt idx="202">
                   <c:v>29.8</c:v>
@@ -6264,7 +6319,7 @@
                   <c:v>29.79</c:v>
                 </c:pt>
                 <c:pt idx="204">
-                  <c:v>29.810000000000002</c:v>
+                  <c:v>29.810000000000024</c:v>
                 </c:pt>
                 <c:pt idx="205">
                   <c:v>29.79</c:v>
@@ -6273,13 +6328,13 @@
                   <c:v>29.8</c:v>
                 </c:pt>
                 <c:pt idx="207">
-                  <c:v>29.810000000000002</c:v>
+                  <c:v>29.810000000000024</c:v>
                 </c:pt>
                 <c:pt idx="208">
                   <c:v>29.8</c:v>
                 </c:pt>
                 <c:pt idx="209">
-                  <c:v>29.810000000000002</c:v>
+                  <c:v>29.810000000000024</c:v>
                 </c:pt>
                 <c:pt idx="210">
                   <c:v>29.79</c:v>
@@ -6288,25 +6343,25 @@
                   <c:v>29.8</c:v>
                 </c:pt>
                 <c:pt idx="212">
-                  <c:v>29.810000000000002</c:v>
+                  <c:v>29.810000000000024</c:v>
                 </c:pt>
                 <c:pt idx="213">
-                  <c:v>29.810000000000002</c:v>
+                  <c:v>29.810000000000024</c:v>
                 </c:pt>
                 <c:pt idx="214">
                   <c:v>29.82</c:v>
                 </c:pt>
                 <c:pt idx="215">
-                  <c:v>29.810000000000002</c:v>
+                  <c:v>29.810000000000024</c:v>
                 </c:pt>
                 <c:pt idx="216">
                   <c:v>29.8</c:v>
                 </c:pt>
                 <c:pt idx="217">
-                  <c:v>29.830000000000002</c:v>
+                  <c:v>29.830000000000005</c:v>
                 </c:pt>
                 <c:pt idx="218">
-                  <c:v>29.810000000000002</c:v>
+                  <c:v>29.810000000000024</c:v>
                 </c:pt>
                 <c:pt idx="219">
                   <c:v>29.84</c:v>
@@ -6360,34 +6415,34 @@
                   <c:v>29.9</c:v>
                 </c:pt>
                 <c:pt idx="236">
-                  <c:v>29.919999999999998</c:v>
+                  <c:v>29.919999999999987</c:v>
                 </c:pt>
                 <c:pt idx="237">
-                  <c:v>29.919999999999998</c:v>
+                  <c:v>29.919999999999987</c:v>
                 </c:pt>
                 <c:pt idx="238">
-                  <c:v>29.939999999999998</c:v>
+                  <c:v>29.939999999999987</c:v>
                 </c:pt>
                 <c:pt idx="239">
-                  <c:v>29.939999999999998</c:v>
+                  <c:v>29.939999999999987</c:v>
                 </c:pt>
                 <c:pt idx="240">
                   <c:v>29.95</c:v>
                 </c:pt>
                 <c:pt idx="241">
-                  <c:v>29.919999999999998</c:v>
+                  <c:v>29.919999999999987</c:v>
                 </c:pt>
                 <c:pt idx="242">
                   <c:v>29.93</c:v>
                 </c:pt>
                 <c:pt idx="243">
-                  <c:v>29.919999999999998</c:v>
+                  <c:v>29.919999999999987</c:v>
                 </c:pt>
                 <c:pt idx="244">
-                  <c:v>29.939999999999998</c:v>
+                  <c:v>29.939999999999987</c:v>
                 </c:pt>
                 <c:pt idx="245">
-                  <c:v>29.959999999999997</c:v>
+                  <c:v>29.959999999999987</c:v>
                 </c:pt>
                 <c:pt idx="246">
                   <c:v>29.95</c:v>
@@ -6396,7 +6451,7 @@
                   <c:v>29.95</c:v>
                 </c:pt>
                 <c:pt idx="248">
-                  <c:v>29.939999999999998</c:v>
+                  <c:v>29.939999999999987</c:v>
                 </c:pt>
                 <c:pt idx="249">
                   <c:v>29.95</c:v>
@@ -6405,10 +6460,10 @@
                   <c:v>29.95</c:v>
                 </c:pt>
                 <c:pt idx="251">
-                  <c:v>29.959999999999997</c:v>
+                  <c:v>29.959999999999987</c:v>
                 </c:pt>
                 <c:pt idx="252">
-                  <c:v>29.959999999999997</c:v>
+                  <c:v>29.959999999999987</c:v>
                 </c:pt>
                 <c:pt idx="253">
                   <c:v>29.97</c:v>
@@ -6435,55 +6490,55 @@
                   <c:v>29.95</c:v>
                 </c:pt>
                 <c:pt idx="261">
-                  <c:v>29.959999999999997</c:v>
+                  <c:v>29.959999999999987</c:v>
                 </c:pt>
                 <c:pt idx="262">
-                  <c:v>29.979999999999997</c:v>
+                  <c:v>29.979999999999986</c:v>
                 </c:pt>
                 <c:pt idx="263">
-                  <c:v>29.979999999999997</c:v>
+                  <c:v>29.979999999999986</c:v>
                 </c:pt>
                 <c:pt idx="264">
-                  <c:v>29.979999999999997</c:v>
+                  <c:v>29.979999999999986</c:v>
                 </c:pt>
                 <c:pt idx="265">
-                  <c:v>29.979999999999997</c:v>
+                  <c:v>29.979999999999986</c:v>
                 </c:pt>
                 <c:pt idx="266">
-                  <c:v>29.979999999999997</c:v>
+                  <c:v>29.979999999999986</c:v>
                 </c:pt>
                 <c:pt idx="267">
-                  <c:v>29.979999999999997</c:v>
+                  <c:v>29.979999999999986</c:v>
                 </c:pt>
                 <c:pt idx="268">
-                  <c:v>29.979999999999997</c:v>
+                  <c:v>29.979999999999986</c:v>
                 </c:pt>
                 <c:pt idx="269">
-                  <c:v>29.959999999999997</c:v>
+                  <c:v>29.959999999999987</c:v>
                 </c:pt>
                 <c:pt idx="270">
                   <c:v>29.97</c:v>
                 </c:pt>
                 <c:pt idx="271">
-                  <c:v>29.979999999999997</c:v>
+                  <c:v>29.979999999999986</c:v>
                 </c:pt>
                 <c:pt idx="272">
-                  <c:v>29.979999999999997</c:v>
+                  <c:v>29.979999999999986</c:v>
                 </c:pt>
                 <c:pt idx="273">
-                  <c:v>29.959999999999997</c:v>
+                  <c:v>29.959999999999987</c:v>
                 </c:pt>
                 <c:pt idx="274">
                   <c:v>29.97</c:v>
                 </c:pt>
                 <c:pt idx="275">
-                  <c:v>29.959999999999997</c:v>
+                  <c:v>29.959999999999987</c:v>
                 </c:pt>
                 <c:pt idx="276">
                   <c:v>29.97</c:v>
                 </c:pt>
                 <c:pt idx="277">
-                  <c:v>29.979999999999997</c:v>
+                  <c:v>29.979999999999986</c:v>
                 </c:pt>
                 <c:pt idx="278">
                   <c:v>29.97</c:v>
@@ -6501,7 +6556,7 @@
                   <c:v>29.97</c:v>
                 </c:pt>
                 <c:pt idx="283">
-                  <c:v>29.979999999999997</c:v>
+                  <c:v>29.979999999999986</c:v>
                 </c:pt>
                 <c:pt idx="284">
                   <c:v>29.97</c:v>
@@ -6510,16 +6565,16 @@
                   <c:v>29.97</c:v>
                 </c:pt>
                 <c:pt idx="286">
-                  <c:v>29.979999999999997</c:v>
+                  <c:v>29.979999999999986</c:v>
                 </c:pt>
                 <c:pt idx="287">
-                  <c:v>29.979999999999997</c:v>
+                  <c:v>29.979999999999986</c:v>
                 </c:pt>
                 <c:pt idx="288">
-                  <c:v>29.979999999999997</c:v>
+                  <c:v>29.979999999999986</c:v>
                 </c:pt>
                 <c:pt idx="289">
-                  <c:v>29.979999999999997</c:v>
+                  <c:v>29.979999999999986</c:v>
                 </c:pt>
                 <c:pt idx="290">
                   <c:v>30</c:v>
@@ -6528,10 +6583,10 @@
                   <c:v>29.99</c:v>
                 </c:pt>
                 <c:pt idx="292">
-                  <c:v>29.979999999999997</c:v>
+                  <c:v>29.979999999999986</c:v>
                 </c:pt>
                 <c:pt idx="293">
-                  <c:v>29.979999999999997</c:v>
+                  <c:v>29.979999999999986</c:v>
                 </c:pt>
                 <c:pt idx="294">
                   <c:v>30</c:v>
@@ -6544,24 +6599,24 @@
           </c:val>
         </c:ser>
         <c:marker val="1"/>
-        <c:axId val="114836224"/>
-        <c:axId val="114838144"/>
+        <c:axId val="99993856"/>
+        <c:axId val="99999744"/>
       </c:lineChart>
       <c:catAx>
-        <c:axId val="114836224"/>
+        <c:axId val="99993856"/>
         <c:scaling>
           <c:orientation val="minMax"/>
         </c:scaling>
         <c:axPos val="b"/>
         <c:tickLblPos val="nextTo"/>
-        <c:crossAx val="114838144"/>
+        <c:crossAx val="99999744"/>
         <c:crosses val="autoZero"/>
         <c:auto val="1"/>
         <c:lblAlgn val="ctr"/>
         <c:lblOffset val="100"/>
       </c:catAx>
       <c:valAx>
-        <c:axId val="114838144"/>
+        <c:axId val="99999744"/>
         <c:scaling>
           <c:orientation val="minMax"/>
           <c:max val="33"/>
@@ -6589,7 +6644,7 @@
         </c:title>
         <c:numFmt formatCode="General" sourceLinked="1"/>
         <c:tickLblPos val="nextTo"/>
-        <c:crossAx val="114836224"/>
+        <c:crossAx val="99993856"/>
         <c:crosses val="autoZero"/>
         <c:crossBetween val="between"/>
       </c:valAx>

</xml_diff>